<commit_message>
work on chapter 5
</commit_message>
<xml_diff>
--- a/Story Outline.docx
+++ b/Story Outline.docx
@@ -316,10 +316,10 @@
     <w:p/>
     <w:p>
       <w:r>
-        <w:t xml:space="preserve">5 – The western half of the contiguous United States is the most prone to wildfires </w:t>
-      </w:r>
-      <w:r>
-        <w:t xml:space="preserve">due to the effects of climate change on its large stretches of undeveloped land. For those reasons, I will focus on a few case studies on this area. </w:t>
+        <w:t xml:space="preserve">5 – </w:t>
+      </w:r>
+      <w:r>
+        <w:t xml:space="preserve">When viewed back-to-back in this fashion, drought and increasing fire sizes become a clearly regional issue. These trends converge on the western half of the United States. The importance of climatic changes and their effects on wildfires becomes more evident when you isolate the largest wildfire of each decade, for the past century. </w:t>
       </w:r>
     </w:p>
     <w:sectPr>

</xml_diff>

<commit_message>
add second image to chapter
</commit_message>
<xml_diff>
--- a/Story Outline.docx
+++ b/Story Outline.docx
@@ -277,22 +277,64 @@
     <w:p/>
     <w:p>
       <w:r>
-        <w:t>2</w:t>
-      </w:r>
-      <w:r>
-        <w:t xml:space="preserve"> – </w:t>
-      </w:r>
-      <w:r>
-        <w:t>Wildfires are increasing in</w:t>
-      </w:r>
-      <w:r>
-        <w:t xml:space="preserve"> size and frequency has been driven by climate change. Temperatures are rising, and with them come heat waves. The graphs above show how heat waves are becoming more frequent, lasting longer and are more intense. As if more frequent, longer and hotter heat waves isn’t enough, heat wave season is becoming longer as well. These warmer temperatures provide an environment rife for wildfires. Yet, warm temperatures alone are not the only factor.</w:t>
-      </w:r>
-    </w:p>
-    <w:p/>
-    <w:p>
-      <w:r>
-        <w:t>3</w:t>
+        <w:t xml:space="preserve">2 </w:t>
+      </w:r>
+      <w:r>
+        <w:t>–</w:t>
+      </w:r>
+      <w:r>
+        <w:t xml:space="preserve"> </w:t>
+      </w:r>
+      <w:r>
+        <w:t>Since 1920, wildfires have become more frequent. As shown in the chart above, the yearly count of wildfires has increased over time, and almost exponentially over the past 40 years.</w:t>
+      </w:r>
+      <w:r>
+        <w:t xml:space="preserve"> Not only are wildfires increasing in count, but they are also increasing in size as well. The graph below shows the trendline for median fire size over the past century. The median fire size provides a more accurate picture of wildfire trends than the average fire size, as averages are skewed by outliers. </w:t>
+      </w:r>
+    </w:p>
+    <w:p/>
+    <w:p>
+      <w:r>
+        <w:t xml:space="preserve">3 </w:t>
+      </w:r>
+      <w:r>
+        <w:t>–</w:t>
+      </w:r>
+      <w:r>
+        <w:t xml:space="preserve"> This increase in wildfire size and frequency </w:t>
+      </w:r>
+      <w:r>
+        <w:t>has been driven by climate change. Temperatures are rising, and with</w:t>
+      </w:r>
+      <w:r>
+        <w:t xml:space="preserve"> them,</w:t>
+      </w:r>
+      <w:r>
+        <w:t xml:space="preserve"> come heat waves. The graphs above show how heat waves are becoming more frequent, lasting longer and are more intense. As if </w:t>
+      </w:r>
+      <w:r>
+        <w:t>that</w:t>
+      </w:r>
+      <w:r>
+        <w:t xml:space="preserve"> isn’t enough, heat wave season is becoming longer as well. These warmer temperatures provide an environment rife for wildfires. Yet, warm</w:t>
+      </w:r>
+      <w:r>
+        <w:t>er</w:t>
+      </w:r>
+      <w:r>
+        <w:t xml:space="preserve"> temperatures are not the only factor</w:t>
+      </w:r>
+      <w:r>
+        <w:t xml:space="preserve"> driving wildfire size and frequency</w:t>
+      </w:r>
+      <w:r>
+        <w:t>.</w:t>
+      </w:r>
+    </w:p>
+    <w:p/>
+    <w:p>
+      <w:r>
+        <w:t>4</w:t>
       </w:r>
       <w:r>
         <w:t xml:space="preserve"> – Wildfires are able to run rampant in the absence of moisture. This map shows changes in drought across the contiguous United States from 1900 to 2020.  The brown areas indicate worsen drought conditions, while the blue area indicates regions receiving more moisture.</w:t>
@@ -307,7 +349,7 @@
     <w:p/>
     <w:p>
       <w:r>
-        <w:t>4</w:t>
+        <w:t>5</w:t>
       </w:r>
       <w:r>
         <w:t xml:space="preserve"> – As a whole, wildfires are becoming more severe and more frequent. This graphic shows the increase in acreage burned by wildfires at the state level from 1984 to 2018. It shows how wildfires are consuming more and more land in 16 states. Now that might not sound like much, it’s only about one third of states. However, they account for 60% of United States land area. </w:t>
@@ -316,10 +358,28 @@
     <w:p/>
     <w:p>
       <w:r>
-        <w:t xml:space="preserve">5 – </w:t>
+        <w:t xml:space="preserve">6 </w:t>
+      </w:r>
+      <w:r>
+        <w:t xml:space="preserve">– </w:t>
       </w:r>
       <w:r>
         <w:t xml:space="preserve">When viewed back-to-back in this fashion, drought and increasing fire sizes become a clearly regional issue. These trends converge on the western half of the United States. The importance of climatic changes and their effects on wildfires becomes more evident when you isolate the largest wildfire of each decade, for the past century. </w:t>
+      </w:r>
+      <w:r>
+        <w:t xml:space="preserve">When considering climate change, it’s no wonder the largest wildfires of the past century have occurred in the west. </w:t>
+      </w:r>
+    </w:p>
+    <w:p/>
+    <w:p>
+      <w:r>
+        <w:t xml:space="preserve">7 </w:t>
+      </w:r>
+      <w:r>
+        <w:t xml:space="preserve">– Though these may seem </w:t>
+      </w:r>
+      <w:r>
+        <w:t xml:space="preserve">less impressive due to the sheer scale of the United States, data analysis shows how dramatic the increase in fire size throughout time has been. </w:t>
       </w:r>
     </w:p>
     <w:sectPr>

</xml_diff>